<commit_message>
hw3 p2 final update
</commit_message>
<xml_diff>
--- a/hw3problem2.docx
+++ b/hw3problem2.docx
@@ -1731,31 +1731,1986 @@
           <w:i/>
           <w:position w:val="-6"/>
         </w:rPr>
-        <w:t>h) = -0.670</w:t>
-      </w:r>
+        <w:t xml:space="preserve">h) = -0.670 </w:t>
+      </w:r>
+    </w:p>
+    <w:p>
+      <w:pPr>
+        <w:rPr>
+          <w:rFonts w:ascii="integral" w:hAnsi="integral" w:hint="eastAsia"/>
+        </w:rPr>
+      </w:pPr>
+      <w:r>
+        <w:rPr>
+          <w:rFonts w:cs="Times"/>
+          <w:b/>
+          <w:i/>
+          <w:position w:val="-6"/>
+        </w:rPr>
+        <w:br w:type="column"/>
+      </w:r>
+      <w:proofErr w:type="gramStart"/>
+      <w:r>
+        <w:rPr>
+          <w:rFonts w:ascii="integral" w:hAnsi="integral"/>
+        </w:rPr>
+        <w:t xml:space="preserve">For more work with the data table estimate </w:t>
+      </w:r>
+      <m:oMath>
+        <m:nary>
+          <m:naryPr>
+            <m:limLoc m:val="subSup"/>
+            <m:ctrlPr>
+              <w:rPr>
+                <w:rFonts w:ascii="Cambria Math" w:hAnsi="Cambria Math"/>
+              </w:rPr>
+            </m:ctrlPr>
+          </m:naryPr>
+          <m:sub>
+            <m:r>
+              <m:rPr>
+                <m:sty m:val="p"/>
+              </m:rPr>
+              <w:rPr>
+                <w:rFonts w:ascii="Cambria Math" w:hAnsi="Cambria Math"/>
+              </w:rPr>
+              <m:t>1</m:t>
+            </m:r>
+          </m:sub>
+          <m:sup>
+            <m:r>
+              <m:rPr>
+                <m:sty m:val="p"/>
+              </m:rPr>
+              <w:rPr>
+                <w:rFonts w:ascii="Cambria Math" w:hAnsi="Cambria Math"/>
+              </w:rPr>
+              <m:t>1.8</m:t>
+            </m:r>
+          </m:sup>
+          <m:e>
+            <m:r>
+              <m:rPr>
+                <m:sty m:val="p"/>
+              </m:rPr>
+              <w:rPr>
+                <w:rFonts w:ascii="Cambria Math" w:hAnsi="Cambria Math"/>
+              </w:rPr>
+              <m:t>f</m:t>
+            </m:r>
+            <m:d>
+              <m:dPr>
+                <m:ctrlPr>
+                  <w:rPr>
+                    <w:rFonts w:ascii="Cambria Math" w:hAnsi="Cambria Math"/>
+                  </w:rPr>
+                </m:ctrlPr>
+              </m:dPr>
+              <m:e>
+                <m:r>
+                  <m:rPr>
+                    <m:sty m:val="p"/>
+                  </m:rPr>
+                  <w:rPr>
+                    <w:rFonts w:ascii="Cambria Math" w:hAnsi="Cambria Math"/>
+                  </w:rPr>
+                  <m:t>x</m:t>
+                </m:r>
+              </m:e>
+            </m:d>
+            <m:r>
+              <m:rPr>
+                <m:sty m:val="p"/>
+              </m:rPr>
+              <w:rPr>
+                <w:rFonts w:ascii="Cambria Math" w:hAnsi="Cambria Math"/>
+              </w:rPr>
+              <m:t xml:space="preserve"> dx</m:t>
+            </m:r>
+          </m:e>
+        </m:nary>
+      </m:oMath>
+      <w:r>
+        <w:rPr>
+          <w:rFonts w:ascii="integral" w:hAnsi="integral"/>
+        </w:rPr>
+        <w:t xml:space="preserve"> using Romberg integration.</w:t>
+      </w:r>
+      <w:proofErr w:type="gramEnd"/>
+    </w:p>
+    <w:p>
+      <w:pPr>
+        <w:rPr>
+          <w:rFonts w:ascii="integral" w:hAnsi="integral" w:hint="eastAsia"/>
+        </w:rPr>
+      </w:pPr>
+    </w:p>
+    <w:p>
+      <w:pPr>
+        <w:rPr>
+          <w:rFonts w:ascii="integral" w:hAnsi="integral" w:hint="eastAsia"/>
+        </w:rPr>
+      </w:pPr>
+      <w:r>
+        <w:rPr>
+          <w:rFonts w:ascii="integral" w:hAnsi="integral"/>
+        </w:rPr>
+        <w:t xml:space="preserve">For h = 0.4 </w:t>
+      </w:r>
+    </w:p>
+    <w:p>
+      <w:pPr>
+        <w:rPr>
+          <w:rFonts w:ascii="integral" w:hAnsi="integral" w:hint="eastAsia"/>
+        </w:rPr>
+      </w:pPr>
+    </w:p>
+    <w:p>
+      <w:pPr>
+        <w:rPr>
+          <w:rFonts w:ascii="integral" w:hAnsi="integral" w:hint="eastAsia"/>
+        </w:rPr>
+      </w:pPr>
+      <w:r>
+        <w:rPr>
+          <w:rFonts w:ascii="integral" w:hAnsi="integral"/>
+        </w:rPr>
+        <w:t xml:space="preserve">T </w:t>
+      </w:r>
+      <w:r>
+        <w:rPr>
+          <w:rFonts w:ascii="integral" w:hAnsi="integral" w:hint="eastAsia"/>
+        </w:rPr>
+        <w:t>(</w:t>
+      </w:r>
+      <w:r>
+        <w:rPr>
+          <w:rFonts w:ascii="integral" w:hAnsi="integral"/>
+        </w:rPr>
+        <w:t xml:space="preserve">h) = T </w:t>
+      </w:r>
+      <w:r>
+        <w:rPr>
+          <w:rFonts w:ascii="integral" w:hAnsi="integral" w:hint="eastAsia"/>
+        </w:rPr>
+        <w:t>(</w:t>
+      </w:r>
+      <w:r>
+        <w:rPr>
+          <w:rFonts w:ascii="integral" w:hAnsi="integral"/>
+        </w:rPr>
+        <w:t xml:space="preserve">0.4) = </w:t>
+      </w:r>
+      <m:oMath>
+        <m:f>
+          <m:fPr>
+            <m:ctrlPr>
+              <w:rPr>
+                <w:rFonts w:ascii="Cambria Math" w:hAnsi="Cambria Math"/>
+              </w:rPr>
+            </m:ctrlPr>
+          </m:fPr>
+          <m:num>
+            <m:r>
+              <m:rPr>
+                <m:sty m:val="p"/>
+              </m:rPr>
+              <w:rPr>
+                <w:rFonts w:ascii="Cambria Math" w:hAnsi="Cambria Math"/>
+              </w:rPr>
+              <m:t>0.4</m:t>
+            </m:r>
+          </m:num>
+          <m:den>
+            <m:r>
+              <m:rPr>
+                <m:sty m:val="p"/>
+              </m:rPr>
+              <w:rPr>
+                <w:rFonts w:ascii="Cambria Math" w:hAnsi="Cambria Math"/>
+              </w:rPr>
+              <m:t>2</m:t>
+            </m:r>
+          </m:den>
+        </m:f>
+      </m:oMath>
+      <w:r>
+        <w:rPr>
+          <w:rFonts w:ascii="integral" w:hAnsi="integral"/>
+        </w:rPr>
+        <w:t xml:space="preserve"> [f </w:t>
+      </w:r>
+      <w:r>
+        <w:rPr>
+          <w:rFonts w:ascii="integral" w:hAnsi="integral" w:hint="eastAsia"/>
+        </w:rPr>
+        <w:t>(</w:t>
+      </w:r>
+      <w:r>
+        <w:rPr>
+          <w:rFonts w:ascii="integral" w:hAnsi="integral"/>
+        </w:rPr>
+        <w:t xml:space="preserve">1.0) + 2 f </w:t>
+      </w:r>
+      <w:r>
+        <w:rPr>
+          <w:rFonts w:ascii="integral" w:hAnsi="integral" w:hint="eastAsia"/>
+        </w:rPr>
+        <w:t>(</w:t>
+      </w:r>
+      <w:r>
+        <w:rPr>
+          <w:rFonts w:ascii="integral" w:hAnsi="integral"/>
+        </w:rPr>
+        <w:t xml:space="preserve">1.4) + f </w:t>
+      </w:r>
+      <w:r>
+        <w:rPr>
+          <w:rFonts w:ascii="integral" w:hAnsi="integral" w:hint="eastAsia"/>
+        </w:rPr>
+        <w:t>(</w:t>
+      </w:r>
+      <w:r>
+        <w:rPr>
+          <w:rFonts w:ascii="integral" w:hAnsi="integral"/>
+        </w:rPr>
+        <w:t>1.8)]</w:t>
+      </w:r>
+    </w:p>
+    <w:p>
+      <w:pPr>
+        <w:rPr>
+          <w:rFonts w:ascii="integral" w:hAnsi="integral" w:hint="eastAsia"/>
+        </w:rPr>
+      </w:pPr>
+    </w:p>
+    <w:p>
+      <w:pPr>
+        <w:rPr>
+          <w:rFonts w:ascii="integral" w:hAnsi="integral" w:hint="eastAsia"/>
+        </w:rPr>
+      </w:pPr>
+      <w:r>
+        <w:rPr>
+          <w:rFonts w:ascii="integral" w:hAnsi="integral"/>
+        </w:rPr>
+        <w:tab/>
+      </w:r>
+      <w:r>
+        <w:rPr>
+          <w:rFonts w:ascii="integral" w:hAnsi="integral"/>
+        </w:rPr>
+        <w:tab/>
+        <w:t>= 0.2 [1.0 + 2(0.67032005) + 0.44932896]</w:t>
+      </w:r>
+    </w:p>
+    <w:p>
+      <w:pPr>
+        <w:rPr>
+          <w:rFonts w:ascii="integral" w:hAnsi="integral" w:hint="eastAsia"/>
+        </w:rPr>
+      </w:pPr>
+    </w:p>
+    <w:p>
+      <w:pPr>
+        <w:rPr>
+          <w:rFonts w:ascii="integral" w:hAnsi="integral"/>
+        </w:rPr>
+      </w:pPr>
+      <w:r>
+        <w:rPr>
+          <w:rFonts w:ascii="integral" w:hAnsi="integral"/>
+        </w:rPr>
+        <w:tab/>
+      </w:r>
+      <w:r>
+        <w:rPr>
+          <w:rFonts w:ascii="integral" w:hAnsi="integral"/>
+        </w:rPr>
+        <w:tab/>
+        <w:t>= 0.557993812</w:t>
+      </w:r>
+    </w:p>
+    <w:p>
+      <w:pPr>
+        <w:rPr>
+          <w:rFonts w:ascii="integral" w:hAnsi="integral" w:hint="eastAsia"/>
+        </w:rPr>
+      </w:pPr>
+    </w:p>
+    <w:p>
+      <w:pPr>
+        <w:rPr>
+          <w:rFonts w:ascii="integral" w:hAnsi="integral" w:hint="eastAsia"/>
+        </w:rPr>
+      </w:pPr>
+      <w:r>
+        <w:rPr>
+          <w:rFonts w:ascii="integral" w:hAnsi="integral"/>
+        </w:rPr>
+        <w:t xml:space="preserve">T </w:t>
+      </w:r>
+      <w:r>
+        <w:rPr>
+          <w:rFonts w:ascii="integral" w:hAnsi="integral" w:hint="eastAsia"/>
+        </w:rPr>
+        <w:t>(</w:t>
+      </w:r>
+      <m:oMath>
+        <m:box>
+          <m:boxPr>
+            <m:ctrlPr>
+              <w:rPr>
+                <w:rFonts w:ascii="Cambria Math" w:hAnsi="Cambria Math"/>
+              </w:rPr>
+            </m:ctrlPr>
+          </m:boxPr>
+          <m:e>
+            <m:argPr>
+              <m:argSz m:val="-1"/>
+            </m:argPr>
+            <m:f>
+              <m:fPr>
+                <m:ctrlPr>
+                  <w:rPr>
+                    <w:rFonts w:ascii="Cambria Math" w:hAnsi="Cambria Math"/>
+                  </w:rPr>
+                </m:ctrlPr>
+              </m:fPr>
+              <m:num>
+                <m:r>
+                  <m:rPr>
+                    <m:sty m:val="p"/>
+                  </m:rPr>
+                  <w:rPr>
+                    <w:rFonts w:ascii="Cambria Math" w:hAnsi="Cambria Math"/>
+                  </w:rPr>
+                  <m:t>h</m:t>
+                </m:r>
+              </m:num>
+              <m:den>
+                <m:r>
+                  <m:rPr>
+                    <m:sty m:val="p"/>
+                  </m:rPr>
+                  <w:rPr>
+                    <w:rFonts w:ascii="Cambria Math" w:hAnsi="Cambria Math"/>
+                  </w:rPr>
+                  <m:t>2</m:t>
+                </m:r>
+              </m:den>
+            </m:f>
+          </m:e>
+        </m:box>
+      </m:oMath>
+      <w:r>
+        <w:rPr>
+          <w:rFonts w:ascii="integral" w:hAnsi="integral"/>
+        </w:rPr>
+        <w:t xml:space="preserve">) = T </w:t>
+      </w:r>
+      <w:r>
+        <w:rPr>
+          <w:rFonts w:ascii="integral" w:hAnsi="integral" w:hint="eastAsia"/>
+        </w:rPr>
+        <w:t>(</w:t>
+      </w:r>
+      <w:r>
+        <w:rPr>
+          <w:rFonts w:ascii="integral" w:hAnsi="integral"/>
+        </w:rPr>
+        <w:t>0.2)</w:t>
+      </w:r>
+      <w:r>
+        <w:rPr>
+          <w:rFonts w:ascii="integral" w:hAnsi="integral"/>
+        </w:rPr>
+        <w:tab/>
+        <w:t xml:space="preserve">= </w:t>
+      </w:r>
+      <m:oMath>
+        <m:f>
+          <m:fPr>
+            <m:ctrlPr>
+              <w:rPr>
+                <w:rFonts w:ascii="Cambria Math" w:hAnsi="Cambria Math"/>
+              </w:rPr>
+            </m:ctrlPr>
+          </m:fPr>
+          <m:num>
+            <m:r>
+              <m:rPr>
+                <m:sty m:val="p"/>
+              </m:rPr>
+              <w:rPr>
+                <w:rFonts w:ascii="Cambria Math" w:hAnsi="Cambria Math"/>
+              </w:rPr>
+              <m:t>0.2</m:t>
+            </m:r>
+          </m:num>
+          <m:den>
+            <m:r>
+              <m:rPr>
+                <m:sty m:val="p"/>
+              </m:rPr>
+              <w:rPr>
+                <w:rFonts w:ascii="Cambria Math" w:hAnsi="Cambria Math"/>
+              </w:rPr>
+              <m:t>2</m:t>
+            </m:r>
+          </m:den>
+        </m:f>
+      </m:oMath>
+      <w:r>
+        <w:rPr>
+          <w:rFonts w:ascii="integral" w:hAnsi="integral"/>
+        </w:rPr>
+        <w:t xml:space="preserve"> [</w:t>
+      </w:r>
+      <w:r>
+        <w:rPr>
+          <w:rFonts w:ascii="integral" w:hAnsi="integral"/>
+        </w:rPr>
+        <w:t>f (1.0) + 2 f (1.2) + 2 f (1.4) + 2 f (1.6) + f (1.8)</w:t>
+      </w:r>
+      <w:r>
+        <w:rPr>
+          <w:rFonts w:ascii="integral" w:hAnsi="integral"/>
+        </w:rPr>
+        <w:t>]</w:t>
+      </w:r>
+    </w:p>
+    <w:p>
+      <w:pPr>
+        <w:rPr>
+          <w:rFonts w:ascii="integral" w:hAnsi="integral" w:hint="eastAsia"/>
+        </w:rPr>
+      </w:pPr>
+    </w:p>
+    <w:p>
+      <w:pPr>
+        <w:rPr>
+          <w:rFonts w:ascii="integral" w:hAnsi="integral" w:hint="eastAsia"/>
+        </w:rPr>
+      </w:pPr>
+      <w:r>
+        <w:rPr>
+          <w:rFonts w:ascii="integral" w:hAnsi="integral"/>
+        </w:rPr>
+        <w:tab/>
+      </w:r>
+      <w:r>
+        <w:rPr>
+          <w:rFonts w:ascii="integral" w:hAnsi="integral"/>
+        </w:rPr>
+        <w:tab/>
+        <w:t>= .1 [1 + 2(0.81873075) + 2(0.67032005) + 2(0.54881164) + 0.44932896]</w:t>
+      </w:r>
+    </w:p>
+    <w:p>
+      <w:pPr>
+        <w:rPr>
+          <w:rFonts w:ascii="integral" w:hAnsi="integral" w:hint="eastAsia"/>
+        </w:rPr>
+      </w:pPr>
+    </w:p>
+    <w:p>
+      <w:pPr>
+        <w:rPr>
+          <w:rFonts w:ascii="integral" w:hAnsi="integral"/>
+        </w:rPr>
+      </w:pPr>
+      <w:r>
+        <w:rPr>
+          <w:rFonts w:ascii="integral" w:hAnsi="integral"/>
+        </w:rPr>
+        <w:tab/>
+      </w:r>
+      <w:r>
+        <w:rPr>
+          <w:rFonts w:ascii="integral" w:hAnsi="integral"/>
+        </w:rPr>
+        <w:tab/>
+        <w:t>= 0.552505384</w:t>
+      </w:r>
+    </w:p>
+    <w:p>
+      <w:pPr>
+        <w:rPr>
+          <w:rFonts w:ascii="integral" w:hAnsi="integral"/>
+        </w:rPr>
+      </w:pPr>
+    </w:p>
+    <w:p>
+      <w:pPr>
+        <w:rPr>
+          <w:rFonts w:ascii="integral" w:hAnsi="integral"/>
+        </w:rPr>
+      </w:pPr>
+      <w:r>
+        <w:rPr>
+          <w:rFonts w:ascii="integral" w:hAnsi="integral"/>
+        </w:rPr>
+        <w:t xml:space="preserve">T </w:t>
+      </w:r>
+      <w:r>
+        <w:rPr>
+          <w:rFonts w:ascii="integral" w:hAnsi="integral" w:hint="eastAsia"/>
+        </w:rPr>
+        <w:t>(</w:t>
+      </w:r>
+      <m:oMath>
+        <m:box>
+          <m:boxPr>
+            <m:ctrlPr>
+              <w:rPr>
+                <w:rFonts w:ascii="Cambria Math" w:hAnsi="Cambria Math"/>
+              </w:rPr>
+            </m:ctrlPr>
+          </m:boxPr>
+          <m:e>
+            <m:argPr>
+              <m:argSz m:val="-1"/>
+            </m:argPr>
+            <m:f>
+              <m:fPr>
+                <m:ctrlPr>
+                  <w:rPr>
+                    <w:rFonts w:ascii="Cambria Math" w:hAnsi="Cambria Math"/>
+                  </w:rPr>
+                </m:ctrlPr>
+              </m:fPr>
+              <m:num>
+                <m:r>
+                  <m:rPr>
+                    <m:sty m:val="p"/>
+                  </m:rPr>
+                  <w:rPr>
+                    <w:rFonts w:ascii="Cambria Math" w:hAnsi="Cambria Math"/>
+                  </w:rPr>
+                  <m:t>h</m:t>
+                </m:r>
+              </m:num>
+              <m:den>
+                <m:r>
+                  <m:rPr>
+                    <m:sty m:val="p"/>
+                  </m:rPr>
+                  <w:rPr>
+                    <w:rFonts w:ascii="Cambria Math" w:hAnsi="Cambria Math"/>
+                  </w:rPr>
+                  <m:t>4</m:t>
+                </m:r>
+              </m:den>
+            </m:f>
+          </m:e>
+        </m:box>
+      </m:oMath>
+      <w:r>
+        <w:rPr>
+          <w:rFonts w:ascii="integral" w:hAnsi="integral"/>
+        </w:rPr>
+        <w:t xml:space="preserve">) = T </w:t>
+      </w:r>
+      <w:r>
+        <w:rPr>
+          <w:rFonts w:ascii="integral" w:hAnsi="integral" w:hint="eastAsia"/>
+        </w:rPr>
+        <w:t>(</w:t>
+      </w:r>
+      <w:r>
+        <w:rPr>
+          <w:rFonts w:ascii="integral" w:hAnsi="integral"/>
+        </w:rPr>
+        <w:t>0.1</w:t>
+      </w:r>
+      <w:r>
+        <w:rPr>
+          <w:rFonts w:ascii="integral" w:hAnsi="integral"/>
+        </w:rPr>
+        <w:t>)</w:t>
+      </w:r>
+      <w:r>
+        <w:rPr>
+          <w:rFonts w:ascii="integral" w:hAnsi="integral"/>
+        </w:rPr>
+        <w:tab/>
+        <w:t xml:space="preserve">= </w:t>
+      </w:r>
+      <m:oMath>
+        <m:f>
+          <m:fPr>
+            <m:ctrlPr>
+              <w:rPr>
+                <w:rFonts w:ascii="Cambria Math" w:hAnsi="Cambria Math"/>
+              </w:rPr>
+            </m:ctrlPr>
+          </m:fPr>
+          <m:num>
+            <m:r>
+              <m:rPr>
+                <m:sty m:val="p"/>
+              </m:rPr>
+              <w:rPr>
+                <w:rFonts w:ascii="Cambria Math" w:hAnsi="Cambria Math"/>
+              </w:rPr>
+              <m:t>0.1</m:t>
+            </m:r>
+          </m:num>
+          <m:den>
+            <m:r>
+              <m:rPr>
+                <m:sty m:val="p"/>
+              </m:rPr>
+              <w:rPr>
+                <w:rFonts w:ascii="Cambria Math" w:hAnsi="Cambria Math"/>
+              </w:rPr>
+              <m:t>2</m:t>
+            </m:r>
+          </m:den>
+        </m:f>
+      </m:oMath>
+      <w:r>
+        <w:rPr>
+          <w:rFonts w:ascii="integral" w:hAnsi="integral"/>
+        </w:rPr>
+        <w:t xml:space="preserve"> [</w:t>
+      </w:r>
+      <w:r>
+        <w:rPr>
+          <w:rFonts w:ascii="integral" w:hAnsi="integral"/>
+        </w:rPr>
+        <w:t xml:space="preserve">f (1.0) + 2 f (1.1) + 2 f (1.2) + 2 f (1.3) + 2 f (1.4) </w:t>
+      </w:r>
+    </w:p>
+    <w:p>
+      <w:pPr>
+        <w:ind w:left="1440" w:firstLine="720"/>
+        <w:rPr>
+          <w:rFonts w:ascii="integral" w:hAnsi="integral" w:hint="eastAsia"/>
+        </w:rPr>
+      </w:pPr>
+      <w:r>
+        <w:rPr>
+          <w:rFonts w:ascii="integral" w:hAnsi="integral"/>
+        </w:rPr>
+        <w:t>+ 2 f (1.5) + 2 f (1.6) + 2 f (1.7) + f (1.8)</w:t>
+      </w:r>
+      <w:r>
+        <w:rPr>
+          <w:rFonts w:ascii="integral" w:hAnsi="integral"/>
+        </w:rPr>
+        <w:t>]</w:t>
+      </w:r>
+    </w:p>
+    <w:p>
+      <w:pPr>
+        <w:rPr>
+          <w:rFonts w:ascii="integral" w:hAnsi="integral" w:hint="eastAsia"/>
+        </w:rPr>
+      </w:pPr>
+    </w:p>
+    <w:p>
+      <w:pPr>
+        <w:rPr>
+          <w:rFonts w:ascii="integral" w:hAnsi="integral"/>
+        </w:rPr>
+      </w:pPr>
+      <w:r>
+        <w:rPr>
+          <w:rFonts w:ascii="integral" w:hAnsi="integral"/>
+        </w:rPr>
+        <w:tab/>
+      </w:r>
+      <w:r>
+        <w:rPr>
+          <w:rFonts w:ascii="integral" w:hAnsi="integral"/>
+        </w:rPr>
+        <w:tab/>
+        <w:t xml:space="preserve">= 0.05 [1 + 2(0.90483742) + 2(0.81873075) + 2(0.74081822) </w:t>
+      </w:r>
+    </w:p>
+    <w:p>
+      <w:pPr>
+        <w:ind w:left="1440" w:firstLine="720"/>
+        <w:rPr>
+          <w:rFonts w:ascii="integral" w:hAnsi="integral"/>
+        </w:rPr>
+      </w:pPr>
+      <w:r>
+        <w:rPr>
+          <w:rFonts w:ascii="integral" w:hAnsi="integral"/>
+        </w:rPr>
+        <w:t xml:space="preserve">+ 2(0.67032005) + 2(0.60653066) + 2(0.54881164) </w:t>
+      </w:r>
+    </w:p>
+    <w:p>
+      <w:pPr>
+        <w:ind w:left="1440" w:firstLine="720"/>
+        <w:rPr>
+          <w:rFonts w:ascii="integral" w:hAnsi="integral" w:hint="eastAsia"/>
+        </w:rPr>
+      </w:pPr>
+      <w:r>
+        <w:rPr>
+          <w:rFonts w:ascii="integral" w:hAnsi="integral"/>
+        </w:rPr>
+        <w:t>+ 2(0.49658530) + 0.44932896]</w:t>
+      </w:r>
+    </w:p>
+    <w:p>
+      <w:pPr>
+        <w:rPr>
+          <w:rFonts w:ascii="integral" w:hAnsi="integral" w:hint="eastAsia"/>
+        </w:rPr>
+      </w:pPr>
+    </w:p>
+    <w:p>
+      <w:pPr>
+        <w:rPr>
+          <w:rFonts w:ascii="integral" w:hAnsi="integral" w:hint="eastAsia"/>
+        </w:rPr>
+      </w:pPr>
+      <w:r>
+        <w:rPr>
+          <w:rFonts w:ascii="integral" w:hAnsi="integral"/>
+        </w:rPr>
+        <w:tab/>
+      </w:r>
+      <w:r>
+        <w:rPr>
+          <w:rFonts w:ascii="integral" w:hAnsi="integral"/>
+        </w:rPr>
+        <w:tab/>
+        <w:t>= 0.551129852</w:t>
+      </w:r>
+    </w:p>
+    <w:p>
+      <w:pPr>
+        <w:rPr>
+          <w:rFonts w:ascii="integral" w:hAnsi="integral" w:hint="eastAsia"/>
+        </w:rPr>
+      </w:pPr>
+    </w:p>
+    <w:p>
+      <w:pPr>
+        <w:rPr>
+          <w:rFonts w:ascii="integral" w:hAnsi="integral"/>
+        </w:rPr>
+      </w:pPr>
+    </w:p>
+    <w:p>
+      <w:pPr>
+        <w:rPr>
+          <w:rFonts w:ascii="integral" w:hAnsi="integral" w:hint="eastAsia"/>
+        </w:rPr>
+      </w:pPr>
+      <w:r>
+        <w:rPr>
+          <w:rFonts w:ascii="integral" w:hAnsi="integral"/>
+        </w:rPr>
+        <w:t>Romberg:</w:t>
+      </w:r>
+    </w:p>
+    <w:p>
+      <w:pPr>
+        <w:rPr>
+          <w:rFonts w:ascii="integral" w:hAnsi="integral"/>
+        </w:rPr>
+      </w:pPr>
+      <w:r>
+        <w:rPr>
+          <w:rFonts w:ascii="integral" w:hAnsi="integral"/>
+        </w:rPr>
+        <w:t>T</w:t>
+      </w:r>
+      <w:r>
+        <w:rPr>
+          <w:rFonts w:ascii="integral" w:hAnsi="integral"/>
+          <w:vertAlign w:val="subscript"/>
+        </w:rPr>
+        <w:t>2</w:t>
+      </w:r>
+      <w:r>
+        <w:rPr>
+          <w:rFonts w:ascii="integral" w:hAnsi="integral"/>
+        </w:rPr>
+        <w:t xml:space="preserve"> (h) </w:t>
+      </w:r>
+      <w:r>
+        <w:rPr>
+          <w:rFonts w:ascii="integral" w:hAnsi="integral"/>
+        </w:rPr>
+        <w:tab/>
+        <w:t>= T (</w:t>
+      </w:r>
+      <m:oMath>
+        <m:box>
+          <m:boxPr>
+            <m:ctrlPr>
+              <w:rPr>
+                <w:rFonts w:ascii="Cambria Math" w:hAnsi="Cambria Math"/>
+                <w:i/>
+              </w:rPr>
+            </m:ctrlPr>
+          </m:boxPr>
+          <m:e>
+            <m:argPr>
+              <m:argSz m:val="-1"/>
+            </m:argPr>
+            <m:f>
+              <m:fPr>
+                <m:ctrlPr>
+                  <w:rPr>
+                    <w:rFonts w:ascii="Cambria Math" w:hAnsi="Cambria Math"/>
+                    <w:i/>
+                  </w:rPr>
+                </m:ctrlPr>
+              </m:fPr>
+              <m:num>
+                <m:r>
+                  <w:rPr>
+                    <w:rFonts w:ascii="Cambria Math" w:hAnsi="Cambria Math"/>
+                  </w:rPr>
+                  <m:t>h</m:t>
+                </m:r>
+              </m:num>
+              <m:den>
+                <m:r>
+                  <w:rPr>
+                    <w:rFonts w:ascii="Cambria Math" w:hAnsi="Cambria Math"/>
+                  </w:rPr>
+                  <m:t>2</m:t>
+                </m:r>
+              </m:den>
+            </m:f>
+          </m:e>
+        </m:box>
+      </m:oMath>
+      <w:r>
+        <w:rPr>
+          <w:rFonts w:ascii="integral" w:hAnsi="integral"/>
+        </w:rPr>
+        <w:t xml:space="preserve">) + </w:t>
+      </w:r>
+      <m:oMath>
+        <m:f>
+          <m:fPr>
+            <m:ctrlPr>
+              <w:rPr>
+                <w:rFonts w:ascii="Cambria Math" w:hAnsi="Cambria Math"/>
+                <w:i/>
+              </w:rPr>
+            </m:ctrlPr>
+          </m:fPr>
+          <m:num>
+            <m:r>
+              <w:rPr>
+                <w:rFonts w:ascii="Cambria Math" w:hAnsi="Cambria Math"/>
+              </w:rPr>
+              <m:t>T</m:t>
+            </m:r>
+            <m:d>
+              <m:dPr>
+                <m:ctrlPr>
+                  <w:rPr>
+                    <w:rFonts w:ascii="Cambria Math" w:hAnsi="Cambria Math"/>
+                    <w:i/>
+                  </w:rPr>
+                </m:ctrlPr>
+              </m:dPr>
+              <m:e>
+                <m:box>
+                  <m:boxPr>
+                    <m:ctrlPr>
+                      <w:rPr>
+                        <w:rFonts w:ascii="Cambria Math" w:hAnsi="Cambria Math"/>
+                        <w:i/>
+                      </w:rPr>
+                    </m:ctrlPr>
+                  </m:boxPr>
+                  <m:e>
+                    <m:argPr>
+                      <m:argSz m:val="-1"/>
+                    </m:argPr>
+                    <m:f>
+                      <m:fPr>
+                        <m:ctrlPr>
+                          <w:rPr>
+                            <w:rFonts w:ascii="Cambria Math" w:hAnsi="Cambria Math"/>
+                            <w:i/>
+                          </w:rPr>
+                        </m:ctrlPr>
+                      </m:fPr>
+                      <m:num>
+                        <m:r>
+                          <w:rPr>
+                            <w:rFonts w:ascii="Cambria Math" w:hAnsi="Cambria Math"/>
+                          </w:rPr>
+                          <m:t>h</m:t>
+                        </m:r>
+                      </m:num>
+                      <m:den>
+                        <m:r>
+                          <w:rPr>
+                            <w:rFonts w:ascii="Cambria Math" w:hAnsi="Cambria Math"/>
+                          </w:rPr>
+                          <m:t>2</m:t>
+                        </m:r>
+                      </m:den>
+                    </m:f>
+                  </m:e>
+                </m:box>
+              </m:e>
+            </m:d>
+            <m:r>
+              <w:rPr>
+                <w:rFonts w:ascii="Cambria Math" w:hAnsi="Cambria Math"/>
+              </w:rPr>
+              <m:t xml:space="preserve"> - </m:t>
+            </m:r>
+            <w:proofErr w:type="gramStart"/>
+            <m:r>
+              <w:rPr>
+                <w:rFonts w:ascii="Cambria Math" w:hAnsi="Cambria Math"/>
+              </w:rPr>
+              <m:t>T(</m:t>
+            </m:r>
+            <w:proofErr w:type="gramEnd"/>
+            <m:r>
+              <w:rPr>
+                <w:rFonts w:ascii="Cambria Math" w:hAnsi="Cambria Math"/>
+              </w:rPr>
+              <m:t>h)</m:t>
+            </m:r>
+          </m:num>
+          <m:den>
+            <m:sSup>
+              <m:sSupPr>
+                <m:ctrlPr>
+                  <w:rPr>
+                    <w:rFonts w:ascii="Cambria Math" w:hAnsi="Cambria Math"/>
+                    <w:i/>
+                  </w:rPr>
+                </m:ctrlPr>
+              </m:sSupPr>
+              <m:e>
+                <m:r>
+                  <w:rPr>
+                    <w:rFonts w:ascii="Cambria Math" w:hAnsi="Cambria Math"/>
+                  </w:rPr>
+                  <m:t>2</m:t>
+                </m:r>
+              </m:e>
+              <m:sup>
+                <m:r>
+                  <w:rPr>
+                    <w:rFonts w:ascii="Cambria Math" w:hAnsi="Cambria Math"/>
+                  </w:rPr>
+                  <m:t>2(2-1)</m:t>
+                </m:r>
+              </m:sup>
+            </m:sSup>
+            <m:r>
+              <w:rPr>
+                <w:rFonts w:ascii="Cambria Math" w:hAnsi="Cambria Math"/>
+              </w:rPr>
+              <m:t xml:space="preserve"> - 1</m:t>
+            </m:r>
+          </m:den>
+        </m:f>
+      </m:oMath>
+      <w:r>
+        <w:rPr>
+          <w:rFonts w:ascii="integral" w:hAnsi="integral"/>
+        </w:rPr>
+        <w:t xml:space="preserve"> = 0.552505384 + </w:t>
+      </w:r>
+      <m:oMath>
+        <m:f>
+          <m:fPr>
+            <m:ctrlPr>
+              <w:rPr>
+                <w:rFonts w:ascii="Cambria Math" w:hAnsi="Cambria Math"/>
+                <w:i/>
+              </w:rPr>
+            </m:ctrlPr>
+          </m:fPr>
+          <m:num>
+            <m:r>
+              <w:rPr>
+                <w:rFonts w:ascii="Cambria Math" w:hAnsi="Cambria Math"/>
+              </w:rPr>
+              <m:t xml:space="preserve">0.552505384-0.557993812 </m:t>
+            </m:r>
+          </m:num>
+          <m:den>
+            <m:r>
+              <w:rPr>
+                <w:rFonts w:ascii="Cambria Math" w:hAnsi="Cambria Math"/>
+              </w:rPr>
+              <m:t>3</m:t>
+            </m:r>
+          </m:den>
+        </m:f>
+      </m:oMath>
+      <w:r>
+        <w:rPr>
+          <w:rFonts w:ascii="integral" w:hAnsi="integral"/>
+        </w:rPr>
+        <w:t xml:space="preserve"> </w:t>
+      </w:r>
+    </w:p>
+    <w:p>
+      <w:pPr>
+        <w:ind w:firstLine="720"/>
+        <w:rPr>
+          <w:rFonts w:ascii="integral" w:hAnsi="integral"/>
+        </w:rPr>
+      </w:pPr>
+      <w:r>
+        <w:rPr>
+          <w:rFonts w:ascii="integral" w:hAnsi="integral"/>
+        </w:rPr>
+        <w:t>= 0.552505384 – 0.001829476 = 0.550675908</w:t>
+      </w:r>
+    </w:p>
+    <w:p>
+      <w:pPr>
+        <w:rPr>
+          <w:rFonts w:ascii="integral" w:hAnsi="integral"/>
+        </w:rPr>
+      </w:pPr>
+    </w:p>
+    <w:p>
+      <w:pPr>
+        <w:rPr>
+          <w:rFonts w:ascii="integral" w:hAnsi="integral"/>
+        </w:rPr>
+      </w:pPr>
+      <w:r>
+        <w:rPr>
+          <w:rFonts w:ascii="integral" w:hAnsi="integral"/>
+        </w:rPr>
+        <w:t>T</w:t>
+      </w:r>
+      <w:r>
+        <w:rPr>
+          <w:rFonts w:ascii="integral" w:hAnsi="integral"/>
+          <w:vertAlign w:val="subscript"/>
+        </w:rPr>
+        <w:t>2</w:t>
+      </w:r>
+      <w:r>
+        <w:rPr>
+          <w:rFonts w:ascii="integral" w:hAnsi="integral"/>
+        </w:rPr>
+        <w:t xml:space="preserve"> (</w:t>
+      </w:r>
+      <m:oMath>
+        <m:f>
+          <m:fPr>
+            <m:ctrlPr>
+              <w:rPr>
+                <w:rFonts w:ascii="Cambria Math" w:hAnsi="Cambria Math"/>
+                <w:i/>
+              </w:rPr>
+            </m:ctrlPr>
+          </m:fPr>
+          <m:num>
+            <m:r>
+              <w:rPr>
+                <w:rFonts w:ascii="Cambria Math" w:hAnsi="Cambria Math"/>
+              </w:rPr>
+              <m:t>h</m:t>
+            </m:r>
+          </m:num>
+          <m:den>
+            <m:r>
+              <w:rPr>
+                <w:rFonts w:ascii="Cambria Math" w:hAnsi="Cambria Math"/>
+              </w:rPr>
+              <m:t>2</m:t>
+            </m:r>
+          </m:den>
+        </m:f>
+      </m:oMath>
+      <w:r>
+        <w:rPr>
+          <w:rFonts w:ascii="integral" w:hAnsi="integral"/>
+        </w:rPr>
+        <w:t xml:space="preserve">) </w:t>
+      </w:r>
+      <w:r>
+        <w:rPr>
+          <w:rFonts w:ascii="integral" w:hAnsi="integral"/>
+        </w:rPr>
+        <w:tab/>
+        <w:t>= T (</w:t>
+      </w:r>
+      <m:oMath>
+        <m:box>
+          <m:boxPr>
+            <m:ctrlPr>
+              <w:rPr>
+                <w:rFonts w:ascii="Cambria Math" w:hAnsi="Cambria Math"/>
+                <w:i/>
+              </w:rPr>
+            </m:ctrlPr>
+          </m:boxPr>
+          <m:e>
+            <m:argPr>
+              <m:argSz m:val="-1"/>
+            </m:argPr>
+            <m:f>
+              <m:fPr>
+                <m:ctrlPr>
+                  <w:rPr>
+                    <w:rFonts w:ascii="Cambria Math" w:hAnsi="Cambria Math"/>
+                    <w:i/>
+                  </w:rPr>
+                </m:ctrlPr>
+              </m:fPr>
+              <m:num>
+                <m:r>
+                  <w:rPr>
+                    <w:rFonts w:ascii="Cambria Math" w:hAnsi="Cambria Math"/>
+                  </w:rPr>
+                  <m:t>h</m:t>
+                </m:r>
+              </m:num>
+              <m:den>
+                <m:r>
+                  <w:rPr>
+                    <w:rFonts w:ascii="Cambria Math" w:hAnsi="Cambria Math"/>
+                  </w:rPr>
+                  <m:t>4</m:t>
+                </m:r>
+              </m:den>
+            </m:f>
+          </m:e>
+        </m:box>
+      </m:oMath>
+      <w:r>
+        <w:rPr>
+          <w:rFonts w:ascii="integral" w:hAnsi="integral"/>
+        </w:rPr>
+        <w:t xml:space="preserve">) + </w:t>
+      </w:r>
+      <m:oMath>
+        <m:f>
+          <m:fPr>
+            <m:ctrlPr>
+              <w:rPr>
+                <w:rFonts w:ascii="Cambria Math" w:hAnsi="Cambria Math"/>
+                <w:i/>
+              </w:rPr>
+            </m:ctrlPr>
+          </m:fPr>
+          <m:num>
+            <m:r>
+              <w:rPr>
+                <w:rFonts w:ascii="Cambria Math" w:hAnsi="Cambria Math"/>
+              </w:rPr>
+              <m:t>T</m:t>
+            </m:r>
+            <m:d>
+              <m:dPr>
+                <m:ctrlPr>
+                  <w:rPr>
+                    <w:rFonts w:ascii="Cambria Math" w:hAnsi="Cambria Math"/>
+                    <w:i/>
+                  </w:rPr>
+                </m:ctrlPr>
+              </m:dPr>
+              <m:e>
+                <m:box>
+                  <m:boxPr>
+                    <m:ctrlPr>
+                      <w:rPr>
+                        <w:rFonts w:ascii="Cambria Math" w:hAnsi="Cambria Math"/>
+                        <w:i/>
+                      </w:rPr>
+                    </m:ctrlPr>
+                  </m:boxPr>
+                  <m:e>
+                    <m:argPr>
+                      <m:argSz m:val="-1"/>
+                    </m:argPr>
+                    <m:f>
+                      <m:fPr>
+                        <m:ctrlPr>
+                          <w:rPr>
+                            <w:rFonts w:ascii="Cambria Math" w:hAnsi="Cambria Math"/>
+                            <w:i/>
+                          </w:rPr>
+                        </m:ctrlPr>
+                      </m:fPr>
+                      <m:num>
+                        <m:r>
+                          <w:rPr>
+                            <w:rFonts w:ascii="Cambria Math" w:hAnsi="Cambria Math"/>
+                          </w:rPr>
+                          <m:t>h</m:t>
+                        </m:r>
+                      </m:num>
+                      <m:den>
+                        <m:r>
+                          <w:rPr>
+                            <w:rFonts w:ascii="Cambria Math" w:hAnsi="Cambria Math"/>
+                          </w:rPr>
+                          <m:t>4</m:t>
+                        </m:r>
+                      </m:den>
+                    </m:f>
+                  </m:e>
+                </m:box>
+              </m:e>
+            </m:d>
+            <m:r>
+              <w:rPr>
+                <w:rFonts w:ascii="Cambria Math" w:hAnsi="Cambria Math"/>
+              </w:rPr>
+              <m:t xml:space="preserve"> - </m:t>
+            </m:r>
+            <w:proofErr w:type="gramStart"/>
+            <m:r>
+              <w:rPr>
+                <w:rFonts w:ascii="Cambria Math" w:hAnsi="Cambria Math"/>
+              </w:rPr>
+              <m:t>T(</m:t>
+            </m:r>
+            <w:proofErr w:type="gramEnd"/>
+            <m:f>
+              <m:fPr>
+                <m:ctrlPr>
+                  <w:rPr>
+                    <w:rFonts w:ascii="Cambria Math" w:hAnsi="Cambria Math"/>
+                    <w:i/>
+                  </w:rPr>
+                </m:ctrlPr>
+              </m:fPr>
+              <m:num>
+                <m:r>
+                  <w:rPr>
+                    <w:rFonts w:ascii="Cambria Math" w:hAnsi="Cambria Math"/>
+                  </w:rPr>
+                  <m:t>h</m:t>
+                </m:r>
+              </m:num>
+              <m:den>
+                <m:r>
+                  <w:rPr>
+                    <w:rFonts w:ascii="Cambria Math" w:hAnsi="Cambria Math"/>
+                  </w:rPr>
+                  <m:t>2</m:t>
+                </m:r>
+              </m:den>
+            </m:f>
+            <m:r>
+              <w:rPr>
+                <w:rFonts w:ascii="Cambria Math" w:hAnsi="Cambria Math"/>
+              </w:rPr>
+              <m:t>)</m:t>
+            </m:r>
+          </m:num>
+          <m:den>
+            <m:sSup>
+              <m:sSupPr>
+                <m:ctrlPr>
+                  <w:rPr>
+                    <w:rFonts w:ascii="Cambria Math" w:hAnsi="Cambria Math"/>
+                    <w:i/>
+                  </w:rPr>
+                </m:ctrlPr>
+              </m:sSupPr>
+              <m:e>
+                <m:r>
+                  <w:rPr>
+                    <w:rFonts w:ascii="Cambria Math" w:hAnsi="Cambria Math"/>
+                  </w:rPr>
+                  <m:t>2</m:t>
+                </m:r>
+              </m:e>
+              <m:sup>
+                <m:r>
+                  <w:rPr>
+                    <w:rFonts w:ascii="Cambria Math" w:hAnsi="Cambria Math"/>
+                  </w:rPr>
+                  <m:t>2(2-1)</m:t>
+                </m:r>
+              </m:sup>
+            </m:sSup>
+            <m:r>
+              <w:rPr>
+                <w:rFonts w:ascii="Cambria Math" w:hAnsi="Cambria Math"/>
+              </w:rPr>
+              <m:t xml:space="preserve"> - 1</m:t>
+            </m:r>
+          </m:den>
+        </m:f>
+      </m:oMath>
+      <w:r>
+        <w:rPr>
+          <w:rFonts w:ascii="integral" w:hAnsi="integral"/>
+        </w:rPr>
+        <w:t xml:space="preserve"> = 0.551129852 + </w:t>
+      </w:r>
+      <m:oMath>
+        <m:f>
+          <m:fPr>
+            <m:ctrlPr>
+              <w:rPr>
+                <w:rFonts w:ascii="Cambria Math" w:hAnsi="Cambria Math"/>
+                <w:i/>
+              </w:rPr>
+            </m:ctrlPr>
+          </m:fPr>
+          <m:num>
+            <m:r>
+              <m:rPr>
+                <m:sty m:val="p"/>
+              </m:rPr>
+              <w:rPr>
+                <w:rFonts w:ascii="Cambria Math" w:hAnsi="Cambria Math"/>
+              </w:rPr>
+              <m:t>0.551129852</m:t>
+            </m:r>
+            <m:r>
+              <w:rPr>
+                <w:rFonts w:ascii="Cambria Math" w:hAnsi="Cambria Math"/>
+              </w:rPr>
+              <m:t>-</m:t>
+            </m:r>
+            <m:r>
+              <m:rPr>
+                <m:sty m:val="p"/>
+              </m:rPr>
+              <w:rPr>
+                <w:rFonts w:ascii="Cambria Math" w:hAnsi="Cambria Math"/>
+              </w:rPr>
+              <m:t>0.552505384</m:t>
+            </m:r>
+            <m:r>
+              <w:rPr>
+                <w:rFonts w:ascii="Cambria Math" w:hAnsi="Cambria Math"/>
+              </w:rPr>
+              <m:t xml:space="preserve"> </m:t>
+            </m:r>
+          </m:num>
+          <m:den>
+            <m:r>
+              <w:rPr>
+                <w:rFonts w:ascii="Cambria Math" w:hAnsi="Cambria Math"/>
+              </w:rPr>
+              <m:t>3</m:t>
+            </m:r>
+          </m:den>
+        </m:f>
+      </m:oMath>
+      <w:r>
+        <w:rPr>
+          <w:rFonts w:ascii="integral" w:hAnsi="integral"/>
+        </w:rPr>
+        <w:t xml:space="preserve"> </w:t>
+      </w:r>
+    </w:p>
+    <w:p>
+      <w:pPr>
+        <w:ind w:firstLine="720"/>
+        <w:rPr>
+          <w:rFonts w:ascii="integral" w:hAnsi="integral"/>
+        </w:rPr>
+      </w:pPr>
+      <w:r>
+        <w:rPr>
+          <w:rFonts w:ascii="integral" w:hAnsi="integral"/>
+        </w:rPr>
+        <w:t>= 0.551129852 – 0.0004585106 = 0.5506713413</w:t>
+      </w:r>
+    </w:p>
+    <w:p>
+      <w:pPr>
+        <w:rPr>
+          <w:rFonts w:ascii="integral" w:hAnsi="integral"/>
+        </w:rPr>
+      </w:pPr>
+    </w:p>
+    <w:p>
+      <w:pPr>
+        <w:rPr>
+          <w:rFonts w:ascii="integral" w:hAnsi="integral"/>
+        </w:rPr>
+      </w:pPr>
+      <w:r>
+        <w:rPr>
+          <w:rFonts w:ascii="integral" w:hAnsi="integral"/>
+        </w:rPr>
+        <w:t>T</w:t>
+      </w:r>
+      <w:r>
+        <w:rPr>
+          <w:rFonts w:ascii="integral" w:hAnsi="integral"/>
+          <w:vertAlign w:val="subscript"/>
+        </w:rPr>
+        <w:t>3</w:t>
+      </w:r>
+      <w:r>
+        <w:rPr>
+          <w:rFonts w:ascii="integral" w:hAnsi="integral"/>
+        </w:rPr>
+        <w:t xml:space="preserve"> (h) </w:t>
+      </w:r>
+      <w:r>
+        <w:rPr>
+          <w:rFonts w:ascii="integral" w:hAnsi="integral"/>
+        </w:rPr>
+        <w:tab/>
+        <w:t>= T</w:t>
+      </w:r>
+      <w:r>
+        <w:rPr>
+          <w:rFonts w:ascii="integral" w:hAnsi="integral"/>
+          <w:vertAlign w:val="subscript"/>
+        </w:rPr>
+        <w:t>2</w:t>
+      </w:r>
+      <w:r>
+        <w:rPr>
+          <w:rFonts w:ascii="integral" w:hAnsi="integral"/>
+        </w:rPr>
+        <w:t xml:space="preserve"> (</w:t>
+      </w:r>
+      <m:oMath>
+        <m:box>
+          <m:boxPr>
+            <m:ctrlPr>
+              <w:rPr>
+                <w:rFonts w:ascii="Cambria Math" w:hAnsi="Cambria Math"/>
+                <w:i/>
+              </w:rPr>
+            </m:ctrlPr>
+          </m:boxPr>
+          <m:e>
+            <m:argPr>
+              <m:argSz m:val="-1"/>
+            </m:argPr>
+            <m:f>
+              <m:fPr>
+                <m:ctrlPr>
+                  <w:rPr>
+                    <w:rFonts w:ascii="Cambria Math" w:hAnsi="Cambria Math"/>
+                    <w:i/>
+                  </w:rPr>
+                </m:ctrlPr>
+              </m:fPr>
+              <m:num>
+                <m:r>
+                  <w:rPr>
+                    <w:rFonts w:ascii="Cambria Math" w:hAnsi="Cambria Math"/>
+                  </w:rPr>
+                  <m:t>h</m:t>
+                </m:r>
+              </m:num>
+              <m:den>
+                <m:r>
+                  <w:rPr>
+                    <w:rFonts w:ascii="Cambria Math" w:hAnsi="Cambria Math"/>
+                  </w:rPr>
+                  <m:t>2</m:t>
+                </m:r>
+              </m:den>
+            </m:f>
+          </m:e>
+        </m:box>
+      </m:oMath>
+      <w:r>
+        <w:rPr>
+          <w:rFonts w:ascii="integral" w:hAnsi="integral"/>
+        </w:rPr>
+        <w:t xml:space="preserve">) + </w:t>
+      </w:r>
+      <m:oMath>
+        <m:f>
+          <m:fPr>
+            <m:ctrlPr>
+              <w:rPr>
+                <w:rFonts w:ascii="Cambria Math" w:hAnsi="Cambria Math"/>
+                <w:i/>
+              </w:rPr>
+            </m:ctrlPr>
+          </m:fPr>
+          <m:num>
+            <m:sSub>
+              <m:sSubPr>
+                <m:ctrlPr>
+                  <w:rPr>
+                    <w:rFonts w:ascii="Cambria Math" w:hAnsi="Cambria Math"/>
+                    <w:i/>
+                  </w:rPr>
+                </m:ctrlPr>
+              </m:sSubPr>
+              <m:e>
+                <m:r>
+                  <w:rPr>
+                    <w:rFonts w:ascii="Cambria Math" w:hAnsi="Cambria Math"/>
+                  </w:rPr>
+                  <m:t>T</m:t>
+                </m:r>
+              </m:e>
+              <m:sub>
+                <m:r>
+                  <w:rPr>
+                    <w:rFonts w:ascii="Cambria Math" w:hAnsi="Cambria Math"/>
+                  </w:rPr>
+                  <m:t>2</m:t>
+                </m:r>
+              </m:sub>
+            </m:sSub>
+            <m:d>
+              <m:dPr>
+                <m:ctrlPr>
+                  <w:rPr>
+                    <w:rFonts w:ascii="Cambria Math" w:hAnsi="Cambria Math"/>
+                    <w:i/>
+                  </w:rPr>
+                </m:ctrlPr>
+              </m:dPr>
+              <m:e>
+                <m:box>
+                  <m:boxPr>
+                    <m:ctrlPr>
+                      <w:rPr>
+                        <w:rFonts w:ascii="Cambria Math" w:hAnsi="Cambria Math"/>
+                        <w:i/>
+                      </w:rPr>
+                    </m:ctrlPr>
+                  </m:boxPr>
+                  <m:e>
+                    <m:argPr>
+                      <m:argSz m:val="-1"/>
+                    </m:argPr>
+                    <m:f>
+                      <m:fPr>
+                        <m:ctrlPr>
+                          <w:rPr>
+                            <w:rFonts w:ascii="Cambria Math" w:hAnsi="Cambria Math"/>
+                            <w:i/>
+                          </w:rPr>
+                        </m:ctrlPr>
+                      </m:fPr>
+                      <m:num>
+                        <m:r>
+                          <w:rPr>
+                            <w:rFonts w:ascii="Cambria Math" w:hAnsi="Cambria Math"/>
+                          </w:rPr>
+                          <m:t>h</m:t>
+                        </m:r>
+                      </m:num>
+                      <m:den>
+                        <m:r>
+                          <w:rPr>
+                            <w:rFonts w:ascii="Cambria Math" w:hAnsi="Cambria Math"/>
+                          </w:rPr>
+                          <m:t>2</m:t>
+                        </m:r>
+                      </m:den>
+                    </m:f>
+                  </m:e>
+                </m:box>
+              </m:e>
+            </m:d>
+            <m:r>
+              <w:rPr>
+                <w:rFonts w:ascii="Cambria Math" w:hAnsi="Cambria Math"/>
+              </w:rPr>
+              <m:t xml:space="preserve"> - </m:t>
+            </m:r>
+            <m:sSub>
+              <m:sSubPr>
+                <m:ctrlPr>
+                  <w:rPr>
+                    <w:rFonts w:ascii="Cambria Math" w:hAnsi="Cambria Math"/>
+                    <w:i/>
+                  </w:rPr>
+                </m:ctrlPr>
+              </m:sSubPr>
+              <m:e>
+                <m:r>
+                  <w:rPr>
+                    <w:rFonts w:ascii="Cambria Math" w:hAnsi="Cambria Math"/>
+                  </w:rPr>
+                  <m:t>T</m:t>
+                </m:r>
+              </m:e>
+              <m:sub>
+                <m:r>
+                  <w:rPr>
+                    <w:rFonts w:ascii="Cambria Math" w:hAnsi="Cambria Math"/>
+                  </w:rPr>
+                  <m:t>2</m:t>
+                </m:r>
+              </m:sub>
+            </m:sSub>
+            <m:r>
+              <w:rPr>
+                <w:rFonts w:ascii="Cambria Math" w:hAnsi="Cambria Math"/>
+              </w:rPr>
+              <m:t>(h)</m:t>
+            </m:r>
+          </m:num>
+          <m:den>
+            <m:sSup>
+              <m:sSupPr>
+                <m:ctrlPr>
+                  <w:rPr>
+                    <w:rFonts w:ascii="Cambria Math" w:hAnsi="Cambria Math"/>
+                    <w:i/>
+                  </w:rPr>
+                </m:ctrlPr>
+              </m:sSupPr>
+              <m:e>
+                <m:r>
+                  <w:rPr>
+                    <w:rFonts w:ascii="Cambria Math" w:hAnsi="Cambria Math"/>
+                  </w:rPr>
+                  <m:t>2</m:t>
+                </m:r>
+              </m:e>
+              <m:sup>
+                <m:r>
+                  <w:rPr>
+                    <w:rFonts w:ascii="Cambria Math" w:hAnsi="Cambria Math"/>
+                  </w:rPr>
+                  <m:t>2(3-1)</m:t>
+                </m:r>
+              </m:sup>
+            </m:sSup>
+            <m:r>
+              <w:rPr>
+                <w:rFonts w:ascii="Cambria Math" w:hAnsi="Cambria Math"/>
+              </w:rPr>
+              <m:t xml:space="preserve"> - 1</m:t>
+            </m:r>
+          </m:den>
+        </m:f>
+      </m:oMath>
+      <w:r>
+        <w:rPr>
+          <w:rFonts w:ascii="integral" w:hAnsi="integral"/>
+        </w:rPr>
+        <w:t xml:space="preserve"> = 0.5506713413 + </w:t>
+      </w:r>
+      <m:oMath>
+        <m:f>
+          <m:fPr>
+            <m:ctrlPr>
+              <w:rPr>
+                <w:rFonts w:ascii="Cambria Math" w:hAnsi="Cambria Math"/>
+                <w:i/>
+              </w:rPr>
+            </m:ctrlPr>
+          </m:fPr>
+          <m:num>
+            <m:r>
+              <m:rPr>
+                <m:sty m:val="p"/>
+              </m:rPr>
+              <w:rPr>
+                <w:rFonts w:ascii="Cambria Math" w:hAnsi="Cambria Math"/>
+              </w:rPr>
+              <m:t>0.5506713413</m:t>
+            </m:r>
+            <m:r>
+              <w:rPr>
+                <w:rFonts w:ascii="Cambria Math" w:hAnsi="Cambria Math"/>
+              </w:rPr>
+              <m:t>-</m:t>
+            </m:r>
+            <m:r>
+              <m:rPr>
+                <m:sty m:val="p"/>
+              </m:rPr>
+              <w:rPr>
+                <w:rFonts w:ascii="Cambria Math" w:hAnsi="Cambria Math"/>
+              </w:rPr>
+              <m:t>0.550675908</m:t>
+            </m:r>
+            <m:r>
+              <w:rPr>
+                <w:rFonts w:ascii="Cambria Math" w:hAnsi="Cambria Math"/>
+              </w:rPr>
+              <m:t xml:space="preserve"> </m:t>
+            </m:r>
+          </m:num>
+          <m:den>
+            <m:r>
+              <w:rPr>
+                <w:rFonts w:ascii="Cambria Math" w:hAnsi="Cambria Math"/>
+              </w:rPr>
+              <m:t>15</m:t>
+            </m:r>
+          </m:den>
+        </m:f>
+      </m:oMath>
+      <w:r>
+        <w:rPr>
+          <w:rFonts w:ascii="integral" w:hAnsi="integral"/>
+        </w:rPr>
+        <w:t xml:space="preserve"> </w:t>
+      </w:r>
+    </w:p>
+    <w:p>
+      <w:pPr>
+        <w:ind w:firstLine="720"/>
+        <w:rPr>
+          <w:rFonts w:ascii="integral" w:hAnsi="integral"/>
+        </w:rPr>
+      </w:pPr>
+      <w:r>
+        <w:rPr>
+          <w:rFonts w:ascii="integral" w:hAnsi="integral"/>
+        </w:rPr>
+        <w:t>= 0.5506713413 – 0.0000003044 = 0.5506710369</w:t>
+      </w:r>
+    </w:p>
+    <w:p>
+      <w:pPr>
+        <w:rPr>
+          <w:rFonts w:ascii="integral" w:hAnsi="integral"/>
+        </w:rPr>
+      </w:pPr>
+    </w:p>
+    <w:p>
+      <w:pPr>
+        <w:rPr>
+          <w:rFonts w:ascii="integral" w:hAnsi="integral"/>
+        </w:rPr>
+      </w:pPr>
+    </w:p>
+    <w:tbl>
+      <w:tblPr>
+        <w:tblStyle w:val="TableGrid"/>
+        <w:tblW w:w="0" w:type="auto"/>
+        <w:jc w:val="center"/>
+        <w:tblLook w:val="04A0" w:firstRow="1" w:lastRow="0" w:firstColumn="1" w:lastColumn="0" w:noHBand="0" w:noVBand="1"/>
+      </w:tblPr>
+      <w:tblGrid>
+        <w:gridCol w:w="1476"/>
+        <w:gridCol w:w="1596"/>
+        <w:gridCol w:w="1596"/>
+      </w:tblGrid>
+      <w:tr>
+        <w:trPr>
+          <w:jc w:val="center"/>
+        </w:trPr>
+        <w:tc>
+          <w:tcPr>
+            <w:tcW w:w="0" w:type="auto"/>
+            <w:tcBorders>
+              <w:right w:val="single" w:sz="4" w:space="0" w:color="auto"/>
+            </w:tcBorders>
+            <w:vAlign w:val="center"/>
+          </w:tcPr>
+          <w:p>
+            <w:pPr>
+              <w:jc w:val="center"/>
+              <w:rPr>
+                <w:rFonts w:ascii="integral" w:hAnsi="integral" w:hint="eastAsia"/>
+              </w:rPr>
+            </w:pPr>
+            <w:r>
+              <w:rPr>
+                <w:rFonts w:ascii="integral" w:hAnsi="integral"/>
+              </w:rPr>
+              <w:t>0.557993812</w:t>
+            </w:r>
+          </w:p>
+        </w:tc>
+        <w:tc>
+          <w:tcPr>
+            <w:tcW w:w="0" w:type="auto"/>
+            <w:tcBorders>
+              <w:top w:val="nil"/>
+              <w:left w:val="single" w:sz="4" w:space="0" w:color="auto"/>
+              <w:bottom w:val="single" w:sz="4" w:space="0" w:color="auto"/>
+              <w:right w:val="nil"/>
+            </w:tcBorders>
+            <w:vAlign w:val="center"/>
+          </w:tcPr>
+          <w:p>
+            <w:pPr>
+              <w:jc w:val="center"/>
+              <w:rPr>
+                <w:rFonts w:ascii="integral" w:hAnsi="integral" w:hint="eastAsia"/>
+              </w:rPr>
+            </w:pPr>
+          </w:p>
+        </w:tc>
+        <w:tc>
+          <w:tcPr>
+            <w:tcW w:w="0" w:type="auto"/>
+            <w:tcBorders>
+              <w:top w:val="nil"/>
+              <w:left w:val="nil"/>
+              <w:bottom w:val="nil"/>
+              <w:right w:val="nil"/>
+            </w:tcBorders>
+            <w:vAlign w:val="center"/>
+          </w:tcPr>
+          <w:p>
+            <w:pPr>
+              <w:jc w:val="center"/>
+              <w:rPr>
+                <w:rFonts w:ascii="integral" w:hAnsi="integral" w:hint="eastAsia"/>
+              </w:rPr>
+            </w:pPr>
+          </w:p>
+        </w:tc>
+      </w:tr>
+      <w:tr>
+        <w:trPr>
+          <w:jc w:val="center"/>
+        </w:trPr>
+        <w:tc>
+          <w:tcPr>
+            <w:tcW w:w="0" w:type="auto"/>
+            <w:vAlign w:val="center"/>
+          </w:tcPr>
+          <w:p>
+            <w:pPr>
+              <w:jc w:val="center"/>
+              <w:rPr>
+                <w:rFonts w:ascii="integral" w:hAnsi="integral" w:hint="eastAsia"/>
+              </w:rPr>
+            </w:pPr>
+            <w:r>
+              <w:rPr>
+                <w:rFonts w:ascii="integral" w:hAnsi="integral"/>
+              </w:rPr>
+              <w:t>0.552505384</w:t>
+            </w:r>
+          </w:p>
+        </w:tc>
+        <w:tc>
+          <w:tcPr>
+            <w:tcW w:w="0" w:type="auto"/>
+            <w:tcBorders>
+              <w:top w:val="single" w:sz="4" w:space="0" w:color="auto"/>
+            </w:tcBorders>
+            <w:vAlign w:val="center"/>
+          </w:tcPr>
+          <w:p>
+            <w:pPr>
+              <w:jc w:val="center"/>
+              <w:rPr>
+                <w:rFonts w:ascii="integral" w:hAnsi="integral" w:hint="eastAsia"/>
+              </w:rPr>
+            </w:pPr>
+            <w:r>
+              <w:rPr>
+                <w:rFonts w:ascii="integral" w:hAnsi="integral"/>
+              </w:rPr>
+              <w:t>0.550675908</w:t>
+            </w:r>
+          </w:p>
+        </w:tc>
+        <w:tc>
+          <w:tcPr>
+            <w:tcW w:w="0" w:type="auto"/>
+            <w:tcBorders>
+              <w:top w:val="nil"/>
+              <w:right w:val="nil"/>
+            </w:tcBorders>
+            <w:vAlign w:val="center"/>
+          </w:tcPr>
+          <w:p>
+            <w:pPr>
+              <w:jc w:val="center"/>
+              <w:rPr>
+                <w:rFonts w:ascii="integral" w:hAnsi="integral" w:hint="eastAsia"/>
+              </w:rPr>
+            </w:pPr>
+          </w:p>
+        </w:tc>
+      </w:tr>
+      <w:tr>
+        <w:trPr>
+          <w:jc w:val="center"/>
+        </w:trPr>
+        <w:tc>
+          <w:tcPr>
+            <w:tcW w:w="0" w:type="auto"/>
+            <w:vAlign w:val="center"/>
+          </w:tcPr>
+          <w:p>
+            <w:pPr>
+              <w:jc w:val="center"/>
+              <w:rPr>
+                <w:rFonts w:ascii="integral" w:hAnsi="integral" w:hint="eastAsia"/>
+              </w:rPr>
+            </w:pPr>
+            <w:r>
+              <w:rPr>
+                <w:rFonts w:ascii="integral" w:hAnsi="integral"/>
+              </w:rPr>
+              <w:t>0.551129852</w:t>
+            </w:r>
+          </w:p>
+        </w:tc>
+        <w:tc>
+          <w:tcPr>
+            <w:tcW w:w="0" w:type="auto"/>
+            <w:vAlign w:val="center"/>
+          </w:tcPr>
+          <w:p>
+            <w:pPr>
+              <w:jc w:val="center"/>
+              <w:rPr>
+                <w:rFonts w:ascii="integral" w:hAnsi="integral" w:hint="eastAsia"/>
+              </w:rPr>
+            </w:pPr>
+            <w:r>
+              <w:rPr>
+                <w:rFonts w:ascii="integral" w:hAnsi="integral"/>
+              </w:rPr>
+              <w:t>0.5506713413</w:t>
+            </w:r>
+          </w:p>
+        </w:tc>
+        <w:tc>
+          <w:tcPr>
+            <w:tcW w:w="0" w:type="auto"/>
+            <w:vAlign w:val="center"/>
+          </w:tcPr>
+          <w:p>
+            <w:pPr>
+              <w:jc w:val="center"/>
+              <w:rPr>
+                <w:rFonts w:ascii="integral" w:hAnsi="integral" w:hint="eastAsia"/>
+              </w:rPr>
+            </w:pPr>
+            <w:r>
+              <w:rPr>
+                <w:rFonts w:ascii="integral" w:hAnsi="integral"/>
+              </w:rPr>
+              <w:t>0.5506710369</w:t>
+            </w:r>
+          </w:p>
+        </w:tc>
+      </w:tr>
+    </w:tbl>
+    <w:p>
+      <w:pPr>
+        <w:rPr>
+          <w:rFonts w:ascii="integral" w:hAnsi="integral"/>
+        </w:rPr>
+      </w:pPr>
+    </w:p>
+    <w:p>
       <w:bookmarkStart w:id="0" w:name="_GoBack"/>
       <w:bookmarkEnd w:id="0"/>
-      <w:r>
-        <w:rPr>
-          <w:rFonts w:cs="Times"/>
-          <w:b/>
-          <w:i/>
-          <w:position w:val="-6"/>
-        </w:rPr>
-        <w:t xml:space="preserve"> </w:t>
-      </w:r>
-    </w:p>
-    <w:p>
-      <w:pPr>
-        <w:rPr>
-          <w:rFonts w:cs="Times"/>
-          <w:b/>
-          <w:i/>
-          <w:position w:val="-6"/>
-        </w:rPr>
-      </w:pPr>
-    </w:p>
-    <w:p/>
+    </w:p>
     <w:sectPr>
       <w:pgSz w:w="12240" w:h="15840"/>
       <w:pgMar w:top="1440" w:right="1800" w:bottom="1440" w:left="1800" w:header="720" w:footer="720" w:gutter="0"/>
@@ -1949,6 +3904,56 @@
     <w:semiHidden/>
     <w:unhideWhenUsed/>
   </w:style>
+  <w:style w:type="table" w:styleId="TableGrid">
+    <w:name w:val="Table Grid"/>
+    <w:basedOn w:val="TableNormal"/>
+    <w:uiPriority w:val="59"/>
+    <w:rsid w:val="00581F92"/>
+    <w:tblPr>
+      <w:tblInd w:w="0" w:type="dxa"/>
+      <w:tblBorders>
+        <w:top w:val="single" w:sz="4" w:space="0" w:color="auto"/>
+        <w:left w:val="single" w:sz="4" w:space="0" w:color="auto"/>
+        <w:bottom w:val="single" w:sz="4" w:space="0" w:color="auto"/>
+        <w:right w:val="single" w:sz="4" w:space="0" w:color="auto"/>
+        <w:insideH w:val="single" w:sz="4" w:space="0" w:color="auto"/>
+        <w:insideV w:val="single" w:sz="4" w:space="0" w:color="auto"/>
+      </w:tblBorders>
+      <w:tblCellMar>
+        <w:top w:w="0" w:type="dxa"/>
+        <w:left w:w="108" w:type="dxa"/>
+        <w:bottom w:w="0" w:type="dxa"/>
+        <w:right w:w="108" w:type="dxa"/>
+      </w:tblCellMar>
+    </w:tblPr>
+  </w:style>
+  <w:style w:type="paragraph" w:styleId="BalloonText">
+    <w:name w:val="Balloon Text"/>
+    <w:basedOn w:val="Normal"/>
+    <w:link w:val="BalloonTextChar"/>
+    <w:uiPriority w:val="99"/>
+    <w:semiHidden/>
+    <w:unhideWhenUsed/>
+    <w:rsid w:val="00581F92"/>
+    <w:rPr>
+      <w:rFonts w:ascii="Lucida Grande" w:hAnsi="Lucida Grande" w:cs="Lucida Grande"/>
+      <w:sz w:val="18"/>
+      <w:szCs w:val="18"/>
+    </w:rPr>
+  </w:style>
+  <w:style w:type="character" w:customStyle="1" w:styleId="BalloonTextChar">
+    <w:name w:val="Balloon Text Char"/>
+    <w:basedOn w:val="DefaultParagraphFont"/>
+    <w:link w:val="BalloonText"/>
+    <w:uiPriority w:val="99"/>
+    <w:semiHidden/>
+    <w:rsid w:val="00581F92"/>
+    <w:rPr>
+      <w:rFonts w:ascii="Lucida Grande" w:hAnsi="Lucida Grande" w:cs="Lucida Grande"/>
+      <w:sz w:val="18"/>
+      <w:szCs w:val="18"/>
+    </w:rPr>
+  </w:style>
 </w:styles>
 </file>
 
@@ -2134,6 +4139,56 @@
     <w:uiPriority w:val="99"/>
     <w:semiHidden/>
     <w:unhideWhenUsed/>
+  </w:style>
+  <w:style w:type="table" w:styleId="TableGrid">
+    <w:name w:val="Table Grid"/>
+    <w:basedOn w:val="TableNormal"/>
+    <w:uiPriority w:val="59"/>
+    <w:rsid w:val="00581F92"/>
+    <w:tblPr>
+      <w:tblInd w:w="0" w:type="dxa"/>
+      <w:tblBorders>
+        <w:top w:val="single" w:sz="4" w:space="0" w:color="auto"/>
+        <w:left w:val="single" w:sz="4" w:space="0" w:color="auto"/>
+        <w:bottom w:val="single" w:sz="4" w:space="0" w:color="auto"/>
+        <w:right w:val="single" w:sz="4" w:space="0" w:color="auto"/>
+        <w:insideH w:val="single" w:sz="4" w:space="0" w:color="auto"/>
+        <w:insideV w:val="single" w:sz="4" w:space="0" w:color="auto"/>
+      </w:tblBorders>
+      <w:tblCellMar>
+        <w:top w:w="0" w:type="dxa"/>
+        <w:left w:w="108" w:type="dxa"/>
+        <w:bottom w:w="0" w:type="dxa"/>
+        <w:right w:w="108" w:type="dxa"/>
+      </w:tblCellMar>
+    </w:tblPr>
+  </w:style>
+  <w:style w:type="paragraph" w:styleId="BalloonText">
+    <w:name w:val="Balloon Text"/>
+    <w:basedOn w:val="Normal"/>
+    <w:link w:val="BalloonTextChar"/>
+    <w:uiPriority w:val="99"/>
+    <w:semiHidden/>
+    <w:unhideWhenUsed/>
+    <w:rsid w:val="00581F92"/>
+    <w:rPr>
+      <w:rFonts w:ascii="Lucida Grande" w:hAnsi="Lucida Grande" w:cs="Lucida Grande"/>
+      <w:sz w:val="18"/>
+      <w:szCs w:val="18"/>
+    </w:rPr>
+  </w:style>
+  <w:style w:type="character" w:customStyle="1" w:styleId="BalloonTextChar">
+    <w:name w:val="Balloon Text Char"/>
+    <w:basedOn w:val="DefaultParagraphFont"/>
+    <w:link w:val="BalloonText"/>
+    <w:uiPriority w:val="99"/>
+    <w:semiHidden/>
+    <w:rsid w:val="00581F92"/>
+    <w:rPr>
+      <w:rFonts w:ascii="Lucida Grande" w:hAnsi="Lucida Grande" w:cs="Lucida Grande"/>
+      <w:sz w:val="18"/>
+      <w:szCs w:val="18"/>
+    </w:rPr>
   </w:style>
 </w:styles>
 </file>

</xml_diff>